<commit_message>
add head and body
</commit_message>
<xml_diff>
--- a/TZ_Telegram_bot.docx
+++ b/TZ_Telegram_bot.docx
@@ -1,6 +1,6 @@
 
 <file path=word/document.xml><?xml version="1.0" encoding="utf-8"?>
-<w:document xmlns:wpc="http://schemas.microsoft.com/office/word/2010/wordprocessingCanvas" xmlns:cx="http://schemas.microsoft.com/office/drawing/2014/chartex" xmlns:cx1="http://schemas.microsoft.com/office/drawing/2015/9/8/chartex" xmlns:cx2="http://schemas.microsoft.com/office/drawing/2015/10/21/chartex" xmlns:cx3="http://schemas.microsoft.com/office/drawing/2016/5/9/chartex" xmlns:cx4="http://schemas.microsoft.com/office/drawing/2016/5/10/chartex" xmlns:cx5="http://schemas.microsoft.com/office/drawing/2016/5/11/chartex" xmlns:cx6="http://schemas.microsoft.com/office/drawing/2016/5/12/chartex" xmlns:cx7="http://schemas.microsoft.com/office/drawing/2016/5/13/chartex" xmlns:cx8="http://schemas.microsoft.com/office/drawing/2016/5/14/chartex" xmlns:mc="http://schemas.openxmlformats.org/markup-compatibility/2006" xmlns:aink="http://schemas.microsoft.com/office/drawing/2016/ink" xmlns:am3d="http://schemas.microsoft.com/office/drawing/2017/model3d" xmlns:o="urn:schemas-microsoft-com:office:office" xmlns:r="http://schemas.openxmlformats.org/officeDocument/2006/relationships" xmlns:m="http://schemas.openxmlformats.org/officeDocument/2006/math" xmlns:v="urn:schemas-microsoft-com:vml" xmlns:wp14="http://schemas.microsoft.com/office/word/2010/wordprocessingDrawing" xmlns:wp="http://schemas.openxmlformats.org/drawingml/2006/wordprocessingDrawing" xmlns:w10="urn:schemas-microsoft-com:office:word" xmlns:w="http://schemas.openxmlformats.org/wordprocessingml/2006/main" xmlns:w14="http://schemas.microsoft.com/office/word/2010/wordml" xmlns:w15="http://schemas.microsoft.com/office/word/2012/wordml" xmlns:w16cid="http://schemas.microsoft.com/office/word/2016/wordml/cid" xmlns:w16se="http://schemas.microsoft.com/office/word/2015/wordml/symex" xmlns:wpg="http://schemas.microsoft.com/office/word/2010/wordprocessingGroup" xmlns:wpi="http://schemas.microsoft.com/office/word/2010/wordprocessingInk" xmlns:wne="http://schemas.microsoft.com/office/word/2006/wordml" xmlns:wps="http://schemas.microsoft.com/office/word/2010/wordprocessingShape" mc:Ignorable="w14 w15 w16se w16cid wp14">
+<w:document xmlns:wpc="http://schemas.microsoft.com/office/word/2010/wordprocessingCanvas" xmlns:cx="http://schemas.microsoft.com/office/drawing/2014/chartex" xmlns:cx1="http://schemas.microsoft.com/office/drawing/2015/9/8/chartex" xmlns:cx2="http://schemas.microsoft.com/office/drawing/2015/10/21/chartex" xmlns:cx3="http://schemas.microsoft.com/office/drawing/2016/5/9/chartex" xmlns:cx4="http://schemas.microsoft.com/office/drawing/2016/5/10/chartex" xmlns:cx5="http://schemas.microsoft.com/office/drawing/2016/5/11/chartex" xmlns:cx6="http://schemas.microsoft.com/office/drawing/2016/5/12/chartex" xmlns:cx7="http://schemas.microsoft.com/office/drawing/2016/5/13/chartex" xmlns:cx8="http://schemas.microsoft.com/office/drawing/2016/5/14/chartex" xmlns:mc="http://schemas.openxmlformats.org/markup-compatibility/2006" xmlns:aink="http://schemas.microsoft.com/office/drawing/2016/ink" xmlns:am3d="http://schemas.microsoft.com/office/drawing/2017/model3d" xmlns:o="urn:schemas-microsoft-com:office:office" xmlns:r="http://schemas.openxmlformats.org/officeDocument/2006/relationships" xmlns:m="http://schemas.openxmlformats.org/officeDocument/2006/math" xmlns:v="urn:schemas-microsoft-com:vml" xmlns:wp14="http://schemas.microsoft.com/office/word/2010/wordprocessingDrawing" xmlns:wp="http://schemas.openxmlformats.org/drawingml/2006/wordprocessingDrawing" xmlns:w10="urn:schemas-microsoft-com:office:word" xmlns:w="http://schemas.openxmlformats.org/wordprocessingml/2006/main" xmlns:w14="http://schemas.microsoft.com/office/word/2010/wordml" xmlns:w15="http://schemas.microsoft.com/office/word/2012/wordml" xmlns:w16cex="http://schemas.microsoft.com/office/word/2018/wordml/cex" xmlns:w16cid="http://schemas.microsoft.com/office/word/2016/wordml/cid" xmlns:w16="http://schemas.microsoft.com/office/word/2018/wordml" xmlns:w16se="http://schemas.microsoft.com/office/word/2015/wordml/symex" xmlns:wpg="http://schemas.microsoft.com/office/word/2010/wordprocessingGroup" xmlns:wpi="http://schemas.microsoft.com/office/word/2010/wordprocessingInk" xmlns:wne="http://schemas.microsoft.com/office/word/2006/wordml" xmlns:wps="http://schemas.microsoft.com/office/word/2010/wordprocessingShape" mc:Ignorable="w14 w15 w16se w16cid w16 w16cex wp14">
   <w:body>
     <w:p>
       <w:pPr>
@@ -288,14 +288,7 @@
                 <w:sz w:val="24"/>
                 <w:szCs w:val="24"/>
               </w:rPr>
-              <w:t>Имени (смотрим что есть</w:t>
-            </w:r>
-            <w:r>
-              <w:rPr>
-                <w:sz w:val="24"/>
-                <w:szCs w:val="24"/>
-              </w:rPr>
-              <w:t>)</w:t>
+              <w:t>Имени (смотрим что есть)</w:t>
             </w:r>
             <w:r>
               <w:rPr>
@@ -1300,14 +1293,7 @@
                 <w:sz w:val="24"/>
                 <w:szCs w:val="24"/>
               </w:rPr>
-              <w:t>Редактируем сообщение</w:t>
-            </w:r>
-            <w:r>
-              <w:rPr>
-                <w:sz w:val="24"/>
-                <w:szCs w:val="24"/>
-              </w:rPr>
-              <w:t xml:space="preserve">. </w:t>
+              <w:t xml:space="preserve">Редактируем сообщение. </w:t>
             </w:r>
             <w:r>
               <w:rPr>
@@ -1477,14 +1463,7 @@
                 <w:sz w:val="24"/>
                 <w:szCs w:val="24"/>
               </w:rPr>
-              <w:t xml:space="preserve"> прочитанны</w:t>
-            </w:r>
-            <w:r>
-              <w:rPr>
-                <w:sz w:val="24"/>
-                <w:szCs w:val="24"/>
-              </w:rPr>
-              <w:t>м</w:t>
+              <w:t xml:space="preserve"> прочитанным</w:t>
             </w:r>
           </w:p>
           <w:p>
@@ -1508,14 +1487,7 @@
                 <w:sz w:val="24"/>
                 <w:szCs w:val="24"/>
               </w:rPr>
-              <w:t xml:space="preserve"> </w:t>
-            </w:r>
-            <w:r>
-              <w:rPr>
-                <w:sz w:val="24"/>
-                <w:szCs w:val="24"/>
-              </w:rPr>
-              <w:t>Удалить</w:t>
+              <w:t xml:space="preserve"> Удалить</w:t>
             </w:r>
             <w:proofErr w:type="gramEnd"/>
           </w:p>
@@ -1706,16 +1678,7 @@
                 <w:sz w:val="24"/>
                 <w:szCs w:val="24"/>
               </w:rPr>
-              <w:t>должны сохранить, у кого он нажимает ответить? Второй раз не спрашиваем</w:t>
-            </w:r>
-            <w:bookmarkStart w:id="0" w:name="_GoBack"/>
-            <w:bookmarkEnd w:id="0"/>
-            <w:r>
-              <w:rPr>
-                <w:sz w:val="24"/>
-                <w:szCs w:val="24"/>
-              </w:rPr>
-              <w:t xml:space="preserve">) нажимает кнопку, </w:t>
+              <w:t xml:space="preserve">должны сохранить, у кого он нажимает ответить? Второй раз не спрашиваем) нажимает кнопку, </w:t>
             </w:r>
             <w:r>
               <w:rPr>
@@ -1844,35 +1807,7 @@
                 <w:sz w:val="24"/>
                 <w:szCs w:val="24"/>
               </w:rPr>
-              <w:t>Пользователь</w:t>
-            </w:r>
-            <w:r>
-              <w:rPr>
-                <w:sz w:val="24"/>
-                <w:szCs w:val="24"/>
-              </w:rPr>
-              <w:t xml:space="preserve"> </w:t>
-            </w:r>
-            <w:r>
-              <w:rPr>
-                <w:sz w:val="24"/>
-                <w:szCs w:val="24"/>
-              </w:rPr>
-              <w:t>вводит почту, кому хочет отправить, вводит сообщение,</w:t>
-            </w:r>
-            <w:r>
-              <w:rPr>
-                <w:sz w:val="24"/>
-                <w:szCs w:val="24"/>
-              </w:rPr>
-              <w:t xml:space="preserve"> </w:t>
-            </w:r>
-            <w:r>
-              <w:rPr>
-                <w:sz w:val="24"/>
-                <w:szCs w:val="24"/>
-              </w:rPr>
-              <w:t>нажимает кнопку, вылетает подтверждение, сообщение отправляется в функцию</w:t>
+              <w:t>Пользователь вводит почту, кому хочет отправить, вводит сообщение, нажимает кнопку, вылетает подтверждение, сообщение отправляется в функцию</w:t>
             </w:r>
           </w:p>
           <w:p>
@@ -2223,28 +2158,7 @@
           <w:sz w:val="24"/>
           <w:szCs w:val="24"/>
         </w:rPr>
-        <w:t>дата</w:t>
-      </w:r>
-      <w:r>
-        <w:rPr>
-          <w:sz w:val="24"/>
-          <w:szCs w:val="24"/>
-        </w:rPr>
-        <w:t xml:space="preserve">, </w:t>
-      </w:r>
-      <w:r>
-        <w:rPr>
-          <w:sz w:val="24"/>
-          <w:szCs w:val="24"/>
-        </w:rPr>
-        <w:t xml:space="preserve">тема, </w:t>
-      </w:r>
-      <w:r>
-        <w:rPr>
-          <w:sz w:val="24"/>
-          <w:szCs w:val="24"/>
-        </w:rPr>
-        <w:t>от кого, прочитано или нет)</w:t>
+        <w:t>дата, тема, от кого, прочитано или нет)</w:t>
       </w:r>
       <w:r>
         <w:rPr>
@@ -2371,15 +2285,7 @@
           <w:sz w:val="24"/>
           <w:szCs w:val="24"/>
         </w:rPr>
-        <w:t>)</w:t>
-      </w:r>
-      <w:r>
-        <w:rPr>
-          <w:b/>
-          <w:sz w:val="24"/>
-          <w:szCs w:val="24"/>
-        </w:rPr>
-        <w:t xml:space="preserve"> – </w:t>
+        <w:t xml:space="preserve">) – </w:t>
       </w:r>
       <w:r>
         <w:rPr>
@@ -2535,14 +2441,7 @@
           <w:sz w:val="24"/>
           <w:szCs w:val="24"/>
         </w:rPr>
-        <w:t>{</w:t>
-      </w:r>
-      <w:r>
-        <w:rPr>
-          <w:sz w:val="24"/>
-          <w:szCs w:val="24"/>
-        </w:rPr>
-        <w:t>‘</w:t>
+        <w:t>{‘</w:t>
       </w:r>
       <w:r>
         <w:rPr>
@@ -2557,21 +2456,7 @@
           <w:sz w:val="24"/>
           <w:szCs w:val="24"/>
         </w:rPr>
-        <w:t>’:’Ключ’;</w:t>
-      </w:r>
-      <w:r>
-        <w:rPr>
-          <w:sz w:val="24"/>
-          <w:szCs w:val="24"/>
-        </w:rPr>
-        <w:t xml:space="preserve"> </w:t>
-      </w:r>
-      <w:r>
-        <w:rPr>
-          <w:sz w:val="24"/>
-          <w:szCs w:val="24"/>
-        </w:rPr>
-        <w:t>‘</w:t>
+        <w:t>’:’Ключ’; ‘</w:t>
       </w:r>
       <w:r>
         <w:rPr>
@@ -2601,14 +2486,7 @@
           <w:sz w:val="24"/>
           <w:szCs w:val="24"/>
         </w:rPr>
-        <w:t>’:</w:t>
-      </w:r>
-      <w:r>
-        <w:rPr>
-          <w:sz w:val="24"/>
-          <w:szCs w:val="24"/>
-        </w:rPr>
-        <w:t xml:space="preserve"> </w:t>
+        <w:t xml:space="preserve">’: </w:t>
       </w:r>
       <w:proofErr w:type="spellStart"/>
       <w:r>
@@ -2616,14 +2494,7 @@
           <w:sz w:val="24"/>
           <w:szCs w:val="24"/>
         </w:rPr>
-        <w:t>дата</w:t>
-      </w:r>
-      <w:r>
-        <w:rPr>
-          <w:sz w:val="24"/>
-          <w:szCs w:val="24"/>
-        </w:rPr>
-        <w:t>_время</w:t>
+        <w:t>дата_время</w:t>
       </w:r>
       <w:proofErr w:type="spellEnd"/>
       <w:r>
@@ -2631,21 +2502,7 @@
           <w:sz w:val="24"/>
           <w:szCs w:val="24"/>
         </w:rPr>
-        <w:t>;</w:t>
-      </w:r>
-      <w:r>
-        <w:rPr>
-          <w:sz w:val="24"/>
-          <w:szCs w:val="24"/>
-        </w:rPr>
-        <w:t xml:space="preserve"> </w:t>
-      </w:r>
-      <w:r>
-        <w:rPr>
-          <w:sz w:val="24"/>
-          <w:szCs w:val="24"/>
-        </w:rPr>
-        <w:t>‘</w:t>
+        <w:t>; ‘</w:t>
       </w:r>
       <w:proofErr w:type="spellStart"/>
       <w:r>
@@ -2674,89 +2531,61 @@
           <w:sz w:val="24"/>
           <w:szCs w:val="24"/>
         </w:rPr>
-        <w:t>:</w:t>
-      </w:r>
-      <w:r>
-        <w:rPr>
-          <w:sz w:val="24"/>
-          <w:szCs w:val="24"/>
-        </w:rPr>
+        <w:t>: тема; ‘</w:t>
+      </w:r>
+      <w:r>
+        <w:rPr>
+          <w:sz w:val="24"/>
+          <w:szCs w:val="24"/>
+          <w:lang w:val="en-US"/>
+        </w:rPr>
+        <w:t>sender</w:t>
+      </w:r>
+      <w:r>
+        <w:rPr>
+          <w:sz w:val="24"/>
+          <w:szCs w:val="24"/>
+        </w:rPr>
+        <w:t>’</w:t>
+      </w:r>
+      <w:r>
+        <w:rPr>
+          <w:sz w:val="24"/>
+          <w:szCs w:val="24"/>
+        </w:rPr>
+        <w:t>:’</w:t>
+      </w:r>
+      <w:r>
+        <w:rPr>
+          <w:sz w:val="24"/>
+          <w:szCs w:val="24"/>
+        </w:rPr>
+        <w:t>отправитель</w:t>
+      </w:r>
+      <w:r>
+        <w:rPr>
+          <w:sz w:val="24"/>
+          <w:szCs w:val="24"/>
+        </w:rPr>
+        <w:t>’</w:t>
+      </w:r>
+      <w:r>
+        <w:rPr>
+          <w:sz w:val="24"/>
+          <w:szCs w:val="24"/>
+        </w:rPr>
+        <w:t>;</w:t>
+      </w:r>
+      <w:r>
+        <w:rPr>
+          <w:sz w:val="24"/>
+          <w:szCs w:val="24"/>
+        </w:rPr>
+        <w:t>’</w:t>
+      </w:r>
+      <w:r>
         <w:t xml:space="preserve"> </w:t>
       </w:r>
-      <w:r>
-        <w:rPr>
-          <w:sz w:val="24"/>
-          <w:szCs w:val="24"/>
-        </w:rPr>
-        <w:t>тема;</w:t>
-      </w:r>
-      <w:r>
-        <w:rPr>
-          <w:sz w:val="24"/>
-          <w:szCs w:val="24"/>
-        </w:rPr>
-        <w:t xml:space="preserve"> </w:t>
-      </w:r>
-      <w:r>
-        <w:rPr>
-          <w:sz w:val="24"/>
-          <w:szCs w:val="24"/>
-        </w:rPr>
-        <w:t>‘</w:t>
-      </w:r>
-      <w:r>
-        <w:rPr>
-          <w:sz w:val="24"/>
-          <w:szCs w:val="24"/>
-          <w:lang w:val="en-US"/>
-        </w:rPr>
-        <w:t>sender</w:t>
-      </w:r>
-      <w:r>
-        <w:rPr>
-          <w:sz w:val="24"/>
-          <w:szCs w:val="24"/>
-        </w:rPr>
-        <w:t>’</w:t>
-      </w:r>
-      <w:r>
-        <w:rPr>
-          <w:sz w:val="24"/>
-          <w:szCs w:val="24"/>
-        </w:rPr>
-        <w:t>:’</w:t>
-      </w:r>
-      <w:r>
-        <w:rPr>
-          <w:sz w:val="24"/>
-          <w:szCs w:val="24"/>
-        </w:rPr>
-        <w:t>отправитель</w:t>
-      </w:r>
-      <w:r>
-        <w:rPr>
-          <w:sz w:val="24"/>
-          <w:szCs w:val="24"/>
-        </w:rPr>
-        <w:t>’</w:t>
-      </w:r>
-      <w:r>
-        <w:rPr>
-          <w:sz w:val="24"/>
-          <w:szCs w:val="24"/>
-        </w:rPr>
-        <w:t>;</w:t>
-      </w:r>
-      <w:r>
-        <w:rPr>
-          <w:sz w:val="24"/>
-          <w:szCs w:val="24"/>
-        </w:rPr>
-        <w:t>’</w:t>
-      </w:r>
-      <w:r>
-        <w:t xml:space="preserve"> </w:t>
-      </w:r>
       <w:proofErr w:type="spellStart"/>
       <w:r>
         <w:rPr>
@@ -2773,7 +2602,6 @@
         </w:rPr>
         <w:t>’:’</w:t>
       </w:r>
-      <w:proofErr w:type="spellStart"/>
       <w:r>
         <w:rPr>
           <w:sz w:val="24"/>
@@ -2782,7 +2610,6 @@
         </w:rPr>
         <w:t>trye</w:t>
       </w:r>
-      <w:proofErr w:type="spellEnd"/>
       <w:r>
         <w:rPr>
           <w:sz w:val="24"/>
@@ -3118,6 +2945,74 @@
         </w:rPr>
         <w:t>отправляем)</w:t>
       </w:r>
+    </w:p>
+    <w:p>
+      <w:pPr>
+        <w:rPr>
+          <w:sz w:val="24"/>
+          <w:szCs w:val="24"/>
+        </w:rPr>
+      </w:pPr>
+    </w:p>
+    <w:p>
+      <w:pPr>
+        <w:rPr>
+          <w:sz w:val="24"/>
+          <w:szCs w:val="24"/>
+        </w:rPr>
+      </w:pPr>
+    </w:p>
+    <w:p>
+      <w:pPr>
+        <w:rPr>
+          <w:sz w:val="24"/>
+          <w:szCs w:val="24"/>
+        </w:rPr>
+      </w:pPr>
+      <w:hyperlink r:id="rId6" w:history="1">
+        <w:r>
+          <w:rPr>
+            <w:rStyle w:val="a5"/>
+            <w:sz w:val="24"/>
+            <w:szCs w:val="24"/>
+          </w:rPr>
+          <w:t>https://ida-freewares.ru/onlajn-base64-kodirovshchik-decode-encode.html</w:t>
+        </w:r>
+      </w:hyperlink>
+    </w:p>
+    <w:p>
+      <w:pPr>
+        <w:rPr>
+          <w:sz w:val="24"/>
+          <w:szCs w:val="24"/>
+        </w:rPr>
+      </w:pPr>
+    </w:p>
+    <w:p>
+      <w:pPr>
+        <w:rPr>
+          <w:sz w:val="24"/>
+          <w:szCs w:val="24"/>
+        </w:rPr>
+      </w:pPr>
+      <w:hyperlink r:id="rId7" w:history="1">
+        <w:r>
+          <w:rPr>
+            <w:rStyle w:val="a5"/>
+            <w:sz w:val="24"/>
+            <w:szCs w:val="24"/>
+          </w:rPr>
+          <w:t>https://www.dmosk.ru/instruktions.php?object=python-mail#read-connect</w:t>
+        </w:r>
+      </w:hyperlink>
+    </w:p>
+    <w:p>
+      <w:pPr>
+        <w:rPr>
+          <w:sz w:val="24"/>
+          <w:szCs w:val="24"/>
+        </w:rPr>
+      </w:pPr>
     </w:p>
     <w:sectPr>
       <w:pgSz w:w="11906" w:h="16838"/>
@@ -3130,7 +3025,7 @@
 </file>
 
 <file path=word/numbering.xml><?xml version="1.0" encoding="utf-8"?>
-<w:numbering xmlns:wpc="http://schemas.microsoft.com/office/word/2010/wordprocessingCanvas" xmlns:cx="http://schemas.microsoft.com/office/drawing/2014/chartex" xmlns:cx1="http://schemas.microsoft.com/office/drawing/2015/9/8/chartex" xmlns:cx2="http://schemas.microsoft.com/office/drawing/2015/10/21/chartex" xmlns:cx3="http://schemas.microsoft.com/office/drawing/2016/5/9/chartex" xmlns:cx4="http://schemas.microsoft.com/office/drawing/2016/5/10/chartex" xmlns:cx5="http://schemas.microsoft.com/office/drawing/2016/5/11/chartex" xmlns:cx6="http://schemas.microsoft.com/office/drawing/2016/5/12/chartex" xmlns:cx7="http://schemas.microsoft.com/office/drawing/2016/5/13/chartex" xmlns:cx8="http://schemas.microsoft.com/office/drawing/2016/5/14/chartex" xmlns:mc="http://schemas.openxmlformats.org/markup-compatibility/2006" xmlns:aink="http://schemas.microsoft.com/office/drawing/2016/ink" xmlns:am3d="http://schemas.microsoft.com/office/drawing/2017/model3d" xmlns:o="urn:schemas-microsoft-com:office:office" xmlns:r="http://schemas.openxmlformats.org/officeDocument/2006/relationships" xmlns:m="http://schemas.openxmlformats.org/officeDocument/2006/math" xmlns:v="urn:schemas-microsoft-com:vml" xmlns:wp14="http://schemas.microsoft.com/office/word/2010/wordprocessingDrawing" xmlns:wp="http://schemas.openxmlformats.org/drawingml/2006/wordprocessingDrawing" xmlns:w10="urn:schemas-microsoft-com:office:word" xmlns:w="http://schemas.openxmlformats.org/wordprocessingml/2006/main" xmlns:w14="http://schemas.microsoft.com/office/word/2010/wordml" xmlns:w15="http://schemas.microsoft.com/office/word/2012/wordml" xmlns:w16cid="http://schemas.microsoft.com/office/word/2016/wordml/cid" xmlns:w16se="http://schemas.microsoft.com/office/word/2015/wordml/symex" xmlns:wpg="http://schemas.microsoft.com/office/word/2010/wordprocessingGroup" xmlns:wpi="http://schemas.microsoft.com/office/word/2010/wordprocessingInk" xmlns:wne="http://schemas.microsoft.com/office/word/2006/wordml" xmlns:wps="http://schemas.microsoft.com/office/word/2010/wordprocessingShape" mc:Ignorable="w14 w15 w16se w16cid wp14">
+<w:numbering xmlns:wpc="http://schemas.microsoft.com/office/word/2010/wordprocessingCanvas" xmlns:cx="http://schemas.microsoft.com/office/drawing/2014/chartex" xmlns:cx1="http://schemas.microsoft.com/office/drawing/2015/9/8/chartex" xmlns:cx2="http://schemas.microsoft.com/office/drawing/2015/10/21/chartex" xmlns:cx3="http://schemas.microsoft.com/office/drawing/2016/5/9/chartex" xmlns:cx4="http://schemas.microsoft.com/office/drawing/2016/5/10/chartex" xmlns:cx5="http://schemas.microsoft.com/office/drawing/2016/5/11/chartex" xmlns:cx6="http://schemas.microsoft.com/office/drawing/2016/5/12/chartex" xmlns:cx7="http://schemas.microsoft.com/office/drawing/2016/5/13/chartex" xmlns:cx8="http://schemas.microsoft.com/office/drawing/2016/5/14/chartex" xmlns:mc="http://schemas.openxmlformats.org/markup-compatibility/2006" xmlns:aink="http://schemas.microsoft.com/office/drawing/2016/ink" xmlns:am3d="http://schemas.microsoft.com/office/drawing/2017/model3d" xmlns:o="urn:schemas-microsoft-com:office:office" xmlns:r="http://schemas.openxmlformats.org/officeDocument/2006/relationships" xmlns:m="http://schemas.openxmlformats.org/officeDocument/2006/math" xmlns:v="urn:schemas-microsoft-com:vml" xmlns:wp14="http://schemas.microsoft.com/office/word/2010/wordprocessingDrawing" xmlns:wp="http://schemas.openxmlformats.org/drawingml/2006/wordprocessingDrawing" xmlns:w10="urn:schemas-microsoft-com:office:word" xmlns:w="http://schemas.openxmlformats.org/wordprocessingml/2006/main" xmlns:w14="http://schemas.microsoft.com/office/word/2010/wordml" xmlns:w15="http://schemas.microsoft.com/office/word/2012/wordml" xmlns:w16cex="http://schemas.microsoft.com/office/word/2018/wordml/cex" xmlns:w16cid="http://schemas.microsoft.com/office/word/2016/wordml/cid" xmlns:w16="http://schemas.microsoft.com/office/word/2018/wordml" xmlns:w16se="http://schemas.microsoft.com/office/word/2015/wordml/symex" xmlns:wpg="http://schemas.microsoft.com/office/word/2010/wordprocessingGroup" xmlns:wpi="http://schemas.microsoft.com/office/word/2010/wordprocessingInk" xmlns:wne="http://schemas.microsoft.com/office/word/2006/wordml" xmlns:wps="http://schemas.microsoft.com/office/word/2010/wordprocessingShape" mc:Ignorable="w14 w15 w16se w16cid w16 w16cex wp14">
   <w:abstractNum w:abstractNumId="0" w15:restartNumberingAfterBreak="0">
     <w:nsid w:val="277C6B0C"/>
     <w:multiLevelType w:val="hybridMultilevel"/>
@@ -3483,7 +3378,7 @@
 </file>
 
 <file path=word/styles.xml><?xml version="1.0" encoding="utf-8"?>
-<w:styles xmlns:mc="http://schemas.openxmlformats.org/markup-compatibility/2006" xmlns:r="http://schemas.openxmlformats.org/officeDocument/2006/relationships" xmlns:w="http://schemas.openxmlformats.org/wordprocessingml/2006/main" xmlns:w14="http://schemas.microsoft.com/office/word/2010/wordml" xmlns:w15="http://schemas.microsoft.com/office/word/2012/wordml" xmlns:w16cid="http://schemas.microsoft.com/office/word/2016/wordml/cid" xmlns:w16se="http://schemas.microsoft.com/office/word/2015/wordml/symex" mc:Ignorable="w14 w15 w16se w16cid">
+<w:styles xmlns:mc="http://schemas.openxmlformats.org/markup-compatibility/2006" xmlns:r="http://schemas.openxmlformats.org/officeDocument/2006/relationships" xmlns:w="http://schemas.openxmlformats.org/wordprocessingml/2006/main" xmlns:w14="http://schemas.microsoft.com/office/word/2010/wordml" xmlns:w15="http://schemas.microsoft.com/office/word/2012/wordml" xmlns:w16cex="http://schemas.microsoft.com/office/word/2018/wordml/cex" xmlns:w16cid="http://schemas.microsoft.com/office/word/2016/wordml/cid" xmlns:w16="http://schemas.microsoft.com/office/word/2018/wordml" xmlns:w16se="http://schemas.microsoft.com/office/word/2015/wordml/symex" mc:Ignorable="w14 w15 w16se w16cid w16 w16cex">
   <w:docDefaults>
     <w:rPrDefault>
       <w:rPr>
@@ -3499,7 +3394,7 @@
       </w:pPr>
     </w:pPrDefault>
   </w:docDefaults>
-  <w:latentStyles w:defLockedState="0" w:defUIPriority="99" w:defSemiHidden="0" w:defUnhideWhenUsed="0" w:defQFormat="0" w:count="375">
+  <w:latentStyles w:defLockedState="0" w:defUIPriority="99" w:defSemiHidden="0" w:defUnhideWhenUsed="0" w:defQFormat="0" w:count="376">
     <w:lsdException w:name="Normal" w:uiPriority="0" w:qFormat="1"/>
     <w:lsdException w:name="heading 1" w:uiPriority="9" w:qFormat="1"/>
     <w:lsdException w:name="heading 2" w:semiHidden="1" w:uiPriority="9" w:unhideWhenUsed="1" w:qFormat="1"/>
@@ -3605,7 +3500,6 @@
     <w:lsdException w:name="HTML Sample" w:semiHidden="1" w:unhideWhenUsed="1"/>
     <w:lsdException w:name="HTML Typewriter" w:semiHidden="1" w:unhideWhenUsed="1"/>
     <w:lsdException w:name="HTML Variable" w:semiHidden="1" w:unhideWhenUsed="1"/>
-    <w:lsdException w:name="Normal Table" w:semiHidden="1" w:unhideWhenUsed="1"/>
     <w:lsdException w:name="annotation subject" w:semiHidden="1" w:unhideWhenUsed="1"/>
     <w:lsdException w:name="No List" w:semiHidden="1" w:unhideWhenUsed="1"/>
     <w:lsdException w:name="Outline List 1" w:semiHidden="1" w:unhideWhenUsed="1"/>
@@ -3652,10 +3546,8 @@
     <w:lsdException w:name="Table Subtle 2" w:semiHidden="1" w:unhideWhenUsed="1"/>
     <w:lsdException w:name="Table Web 1" w:semiHidden="1" w:unhideWhenUsed="1"/>
     <w:lsdException w:name="Table Web 2" w:semiHidden="1" w:unhideWhenUsed="1"/>
-    <w:lsdException w:name="Table Web 3" w:semiHidden="1" w:unhideWhenUsed="1"/>
     <w:lsdException w:name="Balloon Text" w:semiHidden="1" w:unhideWhenUsed="1"/>
     <w:lsdException w:name="Table Grid" w:uiPriority="39"/>
-    <w:lsdException w:name="Table Theme" w:semiHidden="1" w:unhideWhenUsed="1"/>
     <w:lsdException w:name="Placeholder Text" w:semiHidden="1"/>
     <w:lsdException w:name="No Spacing" w:uiPriority="1" w:qFormat="1"/>
     <w:lsdException w:name="Light Shading" w:uiPriority="60"/>
@@ -3875,6 +3767,7 @@
     <w:lsdException w:name="Smart Hyperlink" w:semiHidden="1" w:unhideWhenUsed="1"/>
     <w:lsdException w:name="Hashtag" w:semiHidden="1" w:unhideWhenUsed="1"/>
     <w:lsdException w:name="Unresolved Mention" w:semiHidden="1" w:unhideWhenUsed="1"/>
+    <w:lsdException w:name="Smart Link" w:semiHidden="1" w:unhideWhenUsed="1"/>
   </w:latentStyles>
   <w:style w:type="paragraph" w:default="1" w:styleId="a">
     <w:name w:val="Normal"/>

</xml_diff>